<commit_message>
ai lab 2, heaps, bst
</commit_message>
<xml_diff>
--- a/dsa list.docx
+++ b/dsa list.docx
@@ -237,6 +237,15 @@
         </w:rPr>
         <w:t>Searching</w:t>
       </w:r>
+      <w:r>
+        <w:rPr>
+          <w:rFonts w:ascii="Segoe UI" w:eastAsia="Times New Roman" w:hAnsi="Segoe UI" w:cs="Segoe UI"/>
+          <w:color w:val="111111"/>
+          <w:sz w:val="24"/>
+          <w:szCs w:val="24"/>
+        </w:rPr>
+        <w:t xml:space="preserve"> *</w:t>
+      </w:r>
     </w:p>
     <w:p>
       <w:pPr>
@@ -462,14 +471,34 @@
           <w:szCs w:val="24"/>
         </w:rPr>
       </w:pPr>
-      <w:r>
-        <w:rPr>
-          <w:rFonts w:ascii="Segoe UI" w:eastAsia="Times New Roman" w:hAnsi="Segoe UI" w:cs="Segoe UI"/>
-          <w:color w:val="111111"/>
-          <w:sz w:val="24"/>
-          <w:szCs w:val="24"/>
-        </w:rPr>
-        <w:t>Trie, segment tree basics rev</w:t>
+      <w:proofErr w:type="spellStart"/>
+      <w:r>
+        <w:rPr>
+          <w:rFonts w:ascii="Segoe UI" w:eastAsia="Times New Roman" w:hAnsi="Segoe UI" w:cs="Segoe UI"/>
+          <w:color w:val="111111"/>
+          <w:sz w:val="24"/>
+          <w:szCs w:val="24"/>
+        </w:rPr>
+        <w:t>Trie</w:t>
+      </w:r>
+      <w:proofErr w:type="spellEnd"/>
+      <w:r>
+        <w:rPr>
+          <w:rFonts w:ascii="Segoe UI" w:eastAsia="Times New Roman" w:hAnsi="Segoe UI" w:cs="Segoe UI"/>
+          <w:color w:val="111111"/>
+          <w:sz w:val="24"/>
+          <w:szCs w:val="24"/>
+        </w:rPr>
+        <w:t>, segment tree basics rev</w:t>
+      </w:r>
+      <w:r>
+        <w:rPr>
+          <w:rFonts w:ascii="Segoe UI" w:eastAsia="Times New Roman" w:hAnsi="Segoe UI" w:cs="Segoe UI"/>
+          <w:color w:val="111111"/>
+          <w:sz w:val="24"/>
+          <w:szCs w:val="24"/>
+        </w:rPr>
+        <w:t xml:space="preserve"> *</w:t>
       </w:r>
     </w:p>
     <w:p>
@@ -495,6 +524,24 @@
         </w:rPr>
         <w:t>Bit manipulation</w:t>
       </w:r>
+      <w:r>
+        <w:rPr>
+          <w:rFonts w:ascii="Roboto" w:eastAsia="Times New Roman" w:hAnsi="Roboto" w:cs="Times New Roman"/>
+          <w:color w:val="111111"/>
+          <w:sz w:val="24"/>
+          <w:szCs w:val="24"/>
+        </w:rPr>
+        <w:t xml:space="preserve"> *</w:t>
+      </w:r>
+      <w:r>
+        <w:rPr>
+          <w:rFonts w:ascii="Roboto" w:eastAsia="Times New Roman" w:hAnsi="Roboto" w:cs="Times New Roman"/>
+          <w:color w:val="111111"/>
+          <w:sz w:val="24"/>
+          <w:szCs w:val="24"/>
+        </w:rPr>
+        <w:t xml:space="preserve"> - bookmarked 4 ques</w:t>
+      </w:r>
     </w:p>
     <w:p>
       <w:pPr>
@@ -518,6 +565,44 @@
           <w:szCs w:val="24"/>
         </w:rPr>
         <w:t>Heaps</w:t>
+      </w:r>
+      <w:r>
+        <w:rPr>
+          <w:rFonts w:ascii="Roboto" w:eastAsia="Times New Roman" w:hAnsi="Roboto" w:cs="Times New Roman"/>
+          <w:color w:val="111111"/>
+          <w:sz w:val="24"/>
+          <w:szCs w:val="24"/>
+        </w:rPr>
+        <w:t>(</w:t>
+      </w:r>
+      <w:proofErr w:type="spellStart"/>
+      <w:r>
+        <w:rPr>
+          <w:rFonts w:ascii="Roboto" w:eastAsia="Times New Roman" w:hAnsi="Roboto" w:cs="Times New Roman"/>
+          <w:color w:val="111111"/>
+          <w:sz w:val="24"/>
+          <w:szCs w:val="24"/>
+        </w:rPr>
+        <w:t>stl</w:t>
+      </w:r>
+      <w:proofErr w:type="spellEnd"/>
+      <w:r>
+        <w:rPr>
+          <w:rFonts w:ascii="Roboto" w:eastAsia="Times New Roman" w:hAnsi="Roboto" w:cs="Times New Roman"/>
+          <w:color w:val="111111"/>
+          <w:sz w:val="24"/>
+          <w:szCs w:val="24"/>
+        </w:rPr>
+        <w:t>)</w:t>
+      </w:r>
+      <w:r>
+        <w:rPr>
+          <w:rFonts w:ascii="Roboto" w:eastAsia="Times New Roman" w:hAnsi="Roboto" w:cs="Times New Roman"/>
+          <w:color w:val="111111"/>
+          <w:sz w:val="24"/>
+          <w:szCs w:val="24"/>
+        </w:rPr>
+        <w:t xml:space="preserve"> *</w:t>
       </w:r>
     </w:p>
     <w:p>

</xml_diff>

<commit_message>
Ai dfs code, OS shell codes, updated OOPs codes and added comments
</commit_message>
<xml_diff>
--- a/dsa list.docx
+++ b/dsa list.docx
@@ -237,15 +237,6 @@
         </w:rPr>
         <w:t>Searching</w:t>
       </w:r>
-      <w:r>
-        <w:rPr>
-          <w:rFonts w:ascii="Segoe UI" w:eastAsia="Times New Roman" w:hAnsi="Segoe UI" w:cs="Segoe UI"/>
-          <w:color w:val="111111"/>
-          <w:sz w:val="24"/>
-          <w:szCs w:val="24"/>
-        </w:rPr>
-        <w:t xml:space="preserve"> *</w:t>
-      </w:r>
     </w:p>
     <w:p>
       <w:pPr>
@@ -471,25 +462,14 @@
           <w:szCs w:val="24"/>
         </w:rPr>
       </w:pPr>
-      <w:proofErr w:type="spellStart"/>
-      <w:r>
-        <w:rPr>
-          <w:rFonts w:ascii="Segoe UI" w:eastAsia="Times New Roman" w:hAnsi="Segoe UI" w:cs="Segoe UI"/>
-          <w:color w:val="111111"/>
-          <w:sz w:val="24"/>
-          <w:szCs w:val="24"/>
-        </w:rPr>
-        <w:t>Trie</w:t>
-      </w:r>
-      <w:proofErr w:type="spellEnd"/>
-      <w:r>
-        <w:rPr>
-          <w:rFonts w:ascii="Segoe UI" w:eastAsia="Times New Roman" w:hAnsi="Segoe UI" w:cs="Segoe UI"/>
-          <w:color w:val="111111"/>
-          <w:sz w:val="24"/>
-          <w:szCs w:val="24"/>
-        </w:rPr>
-        <w:t>, segment tree basics rev</w:t>
+      <w:r>
+        <w:rPr>
+          <w:rFonts w:ascii="Segoe UI" w:eastAsia="Times New Roman" w:hAnsi="Segoe UI" w:cs="Segoe UI"/>
+          <w:color w:val="111111"/>
+          <w:sz w:val="24"/>
+          <w:szCs w:val="24"/>
+        </w:rPr>
+        <w:t>Trie, segment tree basics rev</w:t>
       </w:r>
       <w:r>
         <w:rPr>
@@ -573,48 +553,28 @@
           <w:sz w:val="24"/>
           <w:szCs w:val="24"/>
         </w:rPr>
-        <w:t>(</w:t>
-      </w:r>
-      <w:proofErr w:type="spellStart"/>
-      <w:r>
-        <w:rPr>
-          <w:rFonts w:ascii="Roboto" w:eastAsia="Times New Roman" w:hAnsi="Roboto" w:cs="Times New Roman"/>
-          <w:color w:val="111111"/>
-          <w:sz w:val="24"/>
-          <w:szCs w:val="24"/>
-        </w:rPr>
-        <w:t>stl</w:t>
-      </w:r>
-      <w:proofErr w:type="spellEnd"/>
-      <w:r>
-        <w:rPr>
-          <w:rFonts w:ascii="Roboto" w:eastAsia="Times New Roman" w:hAnsi="Roboto" w:cs="Times New Roman"/>
-          <w:color w:val="111111"/>
-          <w:sz w:val="24"/>
-          <w:szCs w:val="24"/>
-        </w:rPr>
-        <w:t>)</w:t>
-      </w:r>
-      <w:r>
-        <w:rPr>
-          <w:rFonts w:ascii="Roboto" w:eastAsia="Times New Roman" w:hAnsi="Roboto" w:cs="Times New Roman"/>
-          <w:color w:val="111111"/>
-          <w:sz w:val="24"/>
-          <w:szCs w:val="24"/>
-        </w:rPr>
-        <w:t xml:space="preserve"> *</w:t>
-      </w:r>
-    </w:p>
-    <w:p>
-      <w:pPr>
-        <w:spacing w:before="100" w:beforeAutospacing="1" w:after="100" w:afterAutospacing="1" w:line="240" w:lineRule="auto"/>
-        <w:rPr>
-          <w:rFonts w:ascii="Segoe UI" w:eastAsia="Times New Roman" w:hAnsi="Segoe UI" w:cs="Segoe UI"/>
-          <w:color w:val="111111"/>
-          <w:sz w:val="24"/>
-          <w:szCs w:val="24"/>
-        </w:rPr>
-      </w:pPr>
+        <w:t>(stl)</w:t>
+      </w:r>
+    </w:p>
+    <w:p>
+      <w:pPr>
+        <w:spacing w:before="100" w:beforeAutospacing="1" w:after="100" w:afterAutospacing="1" w:line="240" w:lineRule="auto"/>
+        <w:rPr>
+          <w:rFonts w:ascii="Segoe UI" w:eastAsia="Times New Roman" w:hAnsi="Segoe UI" w:cs="Segoe UI"/>
+          <w:color w:val="111111"/>
+          <w:sz w:val="24"/>
+          <w:szCs w:val="24"/>
+        </w:rPr>
+      </w:pPr>
+      <w:r>
+        <w:rPr>
+          <w:rFonts w:ascii="Segoe UI" w:eastAsia="Times New Roman" w:hAnsi="Segoe UI" w:cs="Segoe UI"/>
+          <w:color w:val="111111"/>
+          <w:sz w:val="24"/>
+          <w:szCs w:val="24"/>
+        </w:rPr>
+        <w:t>Others: few recursion yet todo, todos in coding, re go through my notes and do skipped stuff.</w:t>
+      </w:r>
     </w:p>
     <w:p>
       <w:pPr>

</xml_diff>